<commit_message>
Add streamlit app image
</commit_message>
<xml_diff>
--- a/Streamflix_data_report.docx
+++ b/Streamflix_data_report.docx
@@ -202,7 +202,7 @@
             </w:rPr>
             <w:fldChar w:fldCharType="separate"/>
           </w:r>
-          <w:hyperlink w:anchor="_Toc173319845" w:history="1">
+          <w:hyperlink w:anchor="_Toc173347521" w:history="1">
             <w:r>
               <w:rPr>
                 <w:rStyle w:val="Hyperlink"/>
@@ -231,7 +231,7 @@
                 <w:noProof/>
                 <w:webHidden/>
               </w:rPr>
-              <w:instrText xml:space="preserve"> PAGEREF _Toc173319845 \h </w:instrText>
+              <w:instrText xml:space="preserve"> PAGEREF _Toc173347521 \h </w:instrText>
             </w:r>
             <w:r>
               <w:rPr>
@@ -278,7 +278,7 @@
               <w:lang w:eastAsia="en-GB"/>
             </w:rPr>
           </w:pPr>
-          <w:hyperlink w:anchor="_Toc173319846" w:history="1">
+          <w:hyperlink w:anchor="_Toc173347522" w:history="1">
             <w:r>
               <w:rPr>
                 <w:rStyle w:val="Hyperlink"/>
@@ -307,7 +307,7 @@
                 <w:noProof/>
                 <w:webHidden/>
               </w:rPr>
-              <w:instrText xml:space="preserve"> PAGEREF _Toc173319846 \h </w:instrText>
+              <w:instrText xml:space="preserve"> PAGEREF _Toc173347522 \h </w:instrText>
             </w:r>
             <w:r>
               <w:rPr>
@@ -354,7 +354,7 @@
               <w:lang w:eastAsia="en-GB"/>
             </w:rPr>
           </w:pPr>
-          <w:hyperlink w:anchor="_Toc173319847" w:history="1">
+          <w:hyperlink w:anchor="_Toc173347523" w:history="1">
             <w:r>
               <w:rPr>
                 <w:rStyle w:val="Hyperlink"/>
@@ -383,7 +383,7 @@
                 <w:noProof/>
                 <w:webHidden/>
               </w:rPr>
-              <w:instrText xml:space="preserve"> PAGEREF _Toc173319847 \h </w:instrText>
+              <w:instrText xml:space="preserve"> PAGEREF _Toc173347523 \h </w:instrText>
             </w:r>
             <w:r>
               <w:rPr>
@@ -430,7 +430,7 @@
               <w:lang w:eastAsia="en-GB"/>
             </w:rPr>
           </w:pPr>
-          <w:hyperlink w:anchor="_Toc173319848" w:history="1">
+          <w:hyperlink w:anchor="_Toc173347524" w:history="1">
             <w:r>
               <w:rPr>
                 <w:rStyle w:val="Hyperlink"/>
@@ -459,7 +459,7 @@
                 <w:noProof/>
                 <w:webHidden/>
               </w:rPr>
-              <w:instrText xml:space="preserve"> PAGEREF _Toc173319848 \h </w:instrText>
+              <w:instrText xml:space="preserve"> PAGEREF _Toc173347524 \h </w:instrText>
             </w:r>
             <w:r>
               <w:rPr>
@@ -504,7 +504,7 @@
               <w:lang w:eastAsia="en-GB"/>
             </w:rPr>
           </w:pPr>
-          <w:hyperlink w:anchor="_Toc173319849" w:history="1">
+          <w:hyperlink w:anchor="_Toc173347525" w:history="1">
             <w:r>
               <w:rPr>
                 <w:rStyle w:val="Hyperlink"/>
@@ -534,7 +534,7 @@
                 <w:noProof/>
                 <w:webHidden/>
               </w:rPr>
-              <w:instrText xml:space="preserve"> PAGEREF _Toc173319849 \h </w:instrText>
+              <w:instrText xml:space="preserve"> PAGEREF _Toc173347525 \h </w:instrText>
             </w:r>
             <w:r>
               <w:rPr>
@@ -579,7 +579,7 @@
               <w:lang w:eastAsia="en-GB"/>
             </w:rPr>
           </w:pPr>
-          <w:hyperlink w:anchor="_Toc173319850" w:history="1">
+          <w:hyperlink w:anchor="_Toc173347526" w:history="1">
             <w:r>
               <w:rPr>
                 <w:rStyle w:val="Hyperlink"/>
@@ -628,7 +628,7 @@
                 <w:noProof/>
                 <w:webHidden/>
               </w:rPr>
-              <w:instrText xml:space="preserve"> PAGEREF _Toc173319850 \h </w:instrText>
+              <w:instrText xml:space="preserve"> PAGEREF _Toc173347526 \h </w:instrText>
             </w:r>
             <w:r>
               <w:rPr>
@@ -675,7 +675,7 @@
               <w:lang w:eastAsia="en-GB"/>
             </w:rPr>
           </w:pPr>
-          <w:hyperlink w:anchor="_Toc173319851" w:history="1">
+          <w:hyperlink w:anchor="_Toc173347527" w:history="1">
             <w:r>
               <w:rPr>
                 <w:rStyle w:val="Hyperlink"/>
@@ -704,7 +704,7 @@
                 <w:noProof/>
                 <w:webHidden/>
               </w:rPr>
-              <w:instrText xml:space="preserve"> PAGEREF _Toc173319851 \h </w:instrText>
+              <w:instrText xml:space="preserve"> PAGEREF _Toc173347527 \h </w:instrText>
             </w:r>
             <w:r>
               <w:rPr>
@@ -751,7 +751,7 @@
               <w:lang w:eastAsia="en-GB"/>
             </w:rPr>
           </w:pPr>
-          <w:hyperlink w:anchor="_Toc173319852" w:history="1">
+          <w:hyperlink w:anchor="_Toc173347528" w:history="1">
             <w:r>
               <w:rPr>
                 <w:rStyle w:val="Hyperlink"/>
@@ -780,7 +780,7 @@
                 <w:noProof/>
                 <w:webHidden/>
               </w:rPr>
-              <w:instrText xml:space="preserve"> PAGEREF _Toc173319852 \h </w:instrText>
+              <w:instrText xml:space="preserve"> PAGEREF _Toc173347528 \h </w:instrText>
             </w:r>
             <w:r>
               <w:rPr>
@@ -827,7 +827,7 @@
               <w:lang w:eastAsia="en-GB"/>
             </w:rPr>
           </w:pPr>
-          <w:hyperlink w:anchor="_Toc173319853" w:history="1">
+          <w:hyperlink w:anchor="_Toc173347529" w:history="1">
             <w:r>
               <w:rPr>
                 <w:rStyle w:val="Hyperlink"/>
@@ -856,7 +856,7 @@
                 <w:noProof/>
                 <w:webHidden/>
               </w:rPr>
-              <w:instrText xml:space="preserve"> PAGEREF _Toc173319853 \h </w:instrText>
+              <w:instrText xml:space="preserve"> PAGEREF _Toc173347529 \h </w:instrText>
             </w:r>
             <w:r>
               <w:rPr>
@@ -903,7 +903,7 @@
               <w:lang w:eastAsia="en-GB"/>
             </w:rPr>
           </w:pPr>
-          <w:hyperlink w:anchor="_Toc173319854" w:history="1">
+          <w:hyperlink w:anchor="_Toc173347530" w:history="1">
             <w:r>
               <w:rPr>
                 <w:rStyle w:val="Hyperlink"/>
@@ -932,7 +932,7 @@
                 <w:noProof/>
                 <w:webHidden/>
               </w:rPr>
-              <w:instrText xml:space="preserve"> PAGEREF _Toc173319854 \h </w:instrText>
+              <w:instrText xml:space="preserve"> PAGEREF _Toc173347530 \h </w:instrText>
             </w:r>
             <w:r>
               <w:rPr>
@@ -971,13 +971,15 @@
             </w:tabs>
             <w:rPr>
               <w:rFonts w:eastAsiaTheme="minorEastAsia" w:cstheme="minorBidi"/>
+              <w:b w:val="0"/>
+              <w:bCs w:val="0"/>
               <w:noProof/>
               <w:sz w:val="24"/>
               <w:szCs w:val="24"/>
               <w:lang w:eastAsia="en-GB"/>
             </w:rPr>
           </w:pPr>
-          <w:hyperlink w:anchor="_Toc173319855" w:history="1">
+          <w:hyperlink w:anchor="_Toc173347531" w:history="1">
             <w:r>
               <w:rPr>
                 <w:rStyle w:val="Hyperlink"/>
@@ -1054,7 +1056,121 @@
                 <w:noProof/>
                 <w:webHidden/>
               </w:rPr>
-              <w:instrText xml:space="preserve"> PAGEREF _Toc173319855 \h </w:instrText>
+              <w:instrText xml:space="preserve"> PAGEREF _Toc173347531 \h </w:instrText>
+            </w:r>
+            <w:r>
+              <w:rPr>
+                <w:noProof/>
+                <w:webHidden/>
+              </w:rPr>
+            </w:r>
+            <w:r>
+              <w:rPr>
+                <w:noProof/>
+                <w:webHidden/>
+              </w:rPr>
+              <w:fldChar w:fldCharType="separate"/>
+            </w:r>
+            <w:r>
+              <w:rPr>
+                <w:noProof/>
+                <w:webHidden/>
+              </w:rPr>
+              <w:t>4</w:t>
+            </w:r>
+            <w:r>
+              <w:rPr>
+                <w:noProof/>
+                <w:webHidden/>
+              </w:rPr>
+              <w:fldChar w:fldCharType="end"/>
+            </w:r>
+          </w:hyperlink>
+        </w:p>
+        <w:p>
+          <w:pPr>
+            <w:pStyle w:val="TOC3"/>
+            <w:tabs>
+              <w:tab w:val="left" w:pos="960"/>
+              <w:tab w:val="right" w:leader="dot" w:pos="9062"/>
+            </w:tabs>
+            <w:rPr>
+              <w:rFonts w:eastAsiaTheme="minorEastAsia" w:cstheme="minorBidi"/>
+              <w:noProof/>
+              <w:sz w:val="24"/>
+              <w:szCs w:val="24"/>
+              <w:lang w:eastAsia="en-GB"/>
+            </w:rPr>
+          </w:pPr>
+          <w:hyperlink w:anchor="_Toc173347532" w:history="1">
+            <w:r>
+              <w:rPr>
+                <w:rStyle w:val="Hyperlink"/>
+                <w:rFonts w:ascii="Symbol" w:hAnsi="Symbol"/>
+                <w:iCs/>
+                <w:noProof/>
+              </w:rPr>
+              <w:t></w:t>
+            </w:r>
+            <w:r>
+              <w:rPr>
+                <w:rFonts w:eastAsiaTheme="minorEastAsia" w:cstheme="minorBidi"/>
+                <w:noProof/>
+                <w:sz w:val="24"/>
+                <w:szCs w:val="24"/>
+                <w:lang w:eastAsia="en-GB"/>
+              </w:rPr>
+              <w:tab/>
+            </w:r>
+            <w:r>
+              <w:rPr>
+                <w:rStyle w:val="Hyperlink"/>
+                <w:rFonts w:ascii="Times New Roman" w:hAnsi="Times New Roman" w:cs="Times New Roman"/>
+                <w:i/>
+                <w:iCs/>
+                <w:noProof/>
+              </w:rPr>
+              <w:t>Univariate</w:t>
+            </w:r>
+            <w:r>
+              <w:rPr>
+                <w:rStyle w:val="Hyperlink"/>
+                <w:i/>
+                <w:iCs/>
+                <w:noProof/>
+              </w:rPr>
+              <w:t xml:space="preserve"> </w:t>
+            </w:r>
+            <w:r>
+              <w:rPr>
+                <w:rStyle w:val="Hyperlink"/>
+                <w:rFonts w:ascii="Times New Roman" w:hAnsi="Times New Roman" w:cs="Times New Roman"/>
+                <w:i/>
+                <w:iCs/>
+                <w:noProof/>
+              </w:rPr>
+              <w:t>Analysis</w:t>
+            </w:r>
+            <w:r>
+              <w:rPr>
+                <w:noProof/>
+                <w:webHidden/>
+              </w:rPr>
+              <w:tab/>
+            </w:r>
+            <w:r>
+              <w:rPr>
+                <w:noProof/>
+                <w:webHidden/>
+              </w:rPr>
+              <w:fldChar w:fldCharType="begin"/>
+            </w:r>
+            <w:r>
+              <w:rPr>
+                <w:noProof/>
+                <w:webHidden/>
+              </w:rPr>
+              <w:instrText xml:space="preserve"> PAGEREF _Toc173347532 \h </w:instrText>
             </w:r>
             <w:r>
               <w:rPr>
@@ -1101,7 +1217,7 @@
               <w:lang w:eastAsia="en-GB"/>
             </w:rPr>
           </w:pPr>
-          <w:hyperlink w:anchor="_Toc173319857" w:history="1">
+          <w:hyperlink w:anchor="_Toc173347533" w:history="1">
             <w:r>
               <w:rPr>
                 <w:rStyle w:val="Hyperlink"/>
@@ -1130,7 +1246,7 @@
                 <w:noProof/>
                 <w:webHidden/>
               </w:rPr>
-              <w:instrText xml:space="preserve"> PAGEREF _Toc173319857 \h </w:instrText>
+              <w:instrText xml:space="preserve"> PAGEREF _Toc173347533 \h </w:instrText>
             </w:r>
             <w:r>
               <w:rPr>
@@ -1177,7 +1293,7 @@
               <w:lang w:eastAsia="en-GB"/>
             </w:rPr>
           </w:pPr>
-          <w:hyperlink w:anchor="_Toc173319858" w:history="1">
+          <w:hyperlink w:anchor="_Toc173347534" w:history="1">
             <w:r>
               <w:rPr>
                 <w:rStyle w:val="Hyperlink"/>
@@ -1206,7 +1322,7 @@
                 <w:noProof/>
                 <w:webHidden/>
               </w:rPr>
-              <w:instrText xml:space="preserve"> PAGEREF _Toc173319858 \h </w:instrText>
+              <w:instrText xml:space="preserve"> PAGEREF _Toc173347534 \h </w:instrText>
             </w:r>
             <w:r>
               <w:rPr>
@@ -1253,7 +1369,7 @@
               <w:lang w:eastAsia="en-GB"/>
             </w:rPr>
           </w:pPr>
-          <w:hyperlink w:anchor="_Toc173319859" w:history="1">
+          <w:hyperlink w:anchor="_Toc173347535" w:history="1">
             <w:r>
               <w:rPr>
                 <w:rStyle w:val="Hyperlink"/>
@@ -1282,7 +1398,7 @@
                 <w:noProof/>
                 <w:webHidden/>
               </w:rPr>
-              <w:instrText xml:space="preserve"> PAGEREF _Toc173319859 \h </w:instrText>
+              <w:instrText xml:space="preserve"> PAGEREF _Toc173347535 \h </w:instrText>
             </w:r>
             <w:r>
               <w:rPr>
@@ -1302,7 +1418,7 @@
                 <w:noProof/>
                 <w:webHidden/>
               </w:rPr>
-              <w:t>10</w:t>
+              <w:t>11</w:t>
             </w:r>
             <w:r>
               <w:rPr>
@@ -1370,7 +1486,6 @@
           <w:u w:val="single"/>
           <w:lang w:val="en-US"/>
         </w:rPr>
-        <w:lastRenderedPageBreak/>
         <w:t>STREAMFLIX MOVIE RECOMMENDATION SYSTEM</w:t>
       </w:r>
     </w:p>
@@ -1394,7 +1509,7 @@
           <w:lang w:val="en-US"/>
         </w:rPr>
       </w:pPr>
-      <w:bookmarkStart w:id="0" w:name="_Toc173319845"/>
+      <w:bookmarkStart w:id="0" w:name="_Toc173347521"/>
       <w:r>
         <w:rPr>
           <w:rFonts w:ascii="Times New Roman" w:hAnsi="Times New Roman" w:cs="Times New Roman"/>
@@ -1414,7 +1529,7 @@
           <w:rStyle w:val="SubtleEmphasis"/>
         </w:rPr>
       </w:pPr>
-      <w:bookmarkStart w:id="1" w:name="_Toc173319846"/>
+      <w:bookmarkStart w:id="1" w:name="_Toc173347522"/>
       <w:r>
         <w:rPr>
           <w:rStyle w:val="SubtleEmphasis"/>
@@ -1476,7 +1591,7 @@
           <w:rStyle w:val="SubtleEmphasis"/>
         </w:rPr>
       </w:pPr>
-      <w:bookmarkStart w:id="2" w:name="_Toc173319847"/>
+      <w:bookmarkStart w:id="2" w:name="_Toc173347523"/>
       <w:r>
         <w:rPr>
           <w:rStyle w:val="SubtleEmphasis"/>
@@ -1587,7 +1702,7 @@
           <w:rStyle w:val="SubtleEmphasis"/>
         </w:rPr>
       </w:pPr>
-      <w:bookmarkStart w:id="3" w:name="_Toc173319848"/>
+      <w:bookmarkStart w:id="3" w:name="_Toc173347524"/>
       <w:r>
         <w:rPr>
           <w:rStyle w:val="SubtleEmphasis"/>
@@ -1606,7 +1721,7 @@
           <w:color w:val="000000" w:themeColor="text1"/>
         </w:rPr>
       </w:pPr>
-      <w:bookmarkStart w:id="4" w:name="_Toc173319849"/>
+      <w:bookmarkStart w:id="4" w:name="_Toc173347525"/>
       <w:r>
         <w:rPr>
           <w:rStyle w:val="Emphasis"/>
@@ -1635,7 +1750,7 @@
           <w:rStyle w:val="Emphasis"/>
         </w:rPr>
       </w:pPr>
-      <w:bookmarkStart w:id="5" w:name="_Toc173319850"/>
+      <w:bookmarkStart w:id="5" w:name="_Toc173347526"/>
       <w:r>
         <w:rPr>
           <w:rStyle w:val="Emphasis"/>
@@ -1760,7 +1875,7 @@
           <w:rStyle w:val="SubtleEmphasis"/>
         </w:rPr>
       </w:pPr>
-      <w:bookmarkStart w:id="6" w:name="_Toc173319851"/>
+      <w:bookmarkStart w:id="6" w:name="_Toc173347527"/>
       <w:r>
         <w:rPr>
           <w:rStyle w:val="SubtleEmphasis"/>
@@ -1805,7 +1920,7 @@
           <w:rStyle w:val="SubtleEmphasis"/>
         </w:rPr>
       </w:pPr>
-      <w:bookmarkStart w:id="7" w:name="_Toc173319852"/>
+      <w:bookmarkStart w:id="7" w:name="_Toc173347528"/>
       <w:r>
         <w:rPr>
           <w:rStyle w:val="SubtleEmphasis"/>
@@ -2047,7 +2162,7 @@
           <w:lang w:val="en-US"/>
         </w:rPr>
       </w:pPr>
-      <w:bookmarkStart w:id="8" w:name="_Toc173319853"/>
+      <w:bookmarkStart w:id="8" w:name="_Toc173347529"/>
       <w:r>
         <w:rPr>
           <w:rFonts w:ascii="Times New Roman" w:hAnsi="Times New Roman" w:cs="Times New Roman"/>
@@ -2204,7 +2319,7 @@
           <w:lang w:val="en-US"/>
         </w:rPr>
       </w:pPr>
-      <w:bookmarkStart w:id="9" w:name="_Toc173319854"/>
+      <w:bookmarkStart w:id="9" w:name="_Toc173347530"/>
       <w:r>
         <w:rPr>
           <w:rFonts w:ascii="Times New Roman" w:hAnsi="Times New Roman" w:cs="Times New Roman"/>
@@ -2452,7 +2567,7 @@
           <w:lang w:val="en-US"/>
         </w:rPr>
       </w:pPr>
-      <w:bookmarkStart w:id="10" w:name="_Toc173319855"/>
+      <w:bookmarkStart w:id="10" w:name="_Toc173347531"/>
       <w:r>
         <w:rPr>
           <w:rStyle w:val="SubtleEmphasis"/>
@@ -2550,6 +2665,7 @@
         </w:rPr>
       </w:pPr>
       <w:bookmarkStart w:id="11" w:name="_Toc173319856"/>
+      <w:bookmarkStart w:id="12" w:name="_Toc173347532"/>
       <w:r>
         <w:rPr>
           <w:rStyle w:val="Emphasis"/>
@@ -2573,6 +2689,7 @@
         <w:t>Analysis</w:t>
       </w:r>
       <w:bookmarkEnd w:id="11"/>
+      <w:bookmarkEnd w:id="12"/>
     </w:p>
     <w:p>
       <w:pPr>
@@ -4530,7 +4647,7 @@
           <w:lang w:val="en-US"/>
         </w:rPr>
       </w:pPr>
-      <w:bookmarkStart w:id="12" w:name="_Toc173319857"/>
+      <w:bookmarkStart w:id="13" w:name="_Toc173347533"/>
       <w:r>
         <w:rPr>
           <w:rFonts w:ascii="Times New Roman" w:hAnsi="Times New Roman" w:cs="Times New Roman"/>
@@ -4540,7 +4657,7 @@
         </w:rPr>
         <w:t>MODELING</w:t>
       </w:r>
-      <w:bookmarkEnd w:id="12"/>
+      <w:bookmarkEnd w:id="13"/>
     </w:p>
     <w:p>
       <w:pPr>
@@ -4729,19 +4846,7 @@
         <w:rPr>
           <w:lang w:val="en-US"/>
         </w:rPr>
-        <w:t xml:space="preserve"> (</w:t>
-      </w:r>
-      <w:r>
-        <w:rPr>
-          <w:lang w:val="en-US"/>
-        </w:rPr>
-        <w:t>SVD</w:t>
-      </w:r>
-      <w:r>
-        <w:rPr>
-          <w:lang w:val="en-US"/>
-        </w:rPr>
-        <w:t xml:space="preserve">) algorithm </w:t>
+        <w:t xml:space="preserve"> (SVD) algorithm </w:t>
       </w:r>
       <w:r>
         <w:t>from the Surprise library</w:t>
@@ -4795,19 +4900,102 @@
         <w:rPr>
           <w:lang w:val="en-US"/>
         </w:rPr>
-        <w:t xml:space="preserve"> The link to the app is </w:t>
-      </w:r>
-      <w:r>
-        <w:rPr>
-          <w:lang w:val="en-US"/>
-        </w:rPr>
-        <w:t>set up</w:t>
-      </w:r>
-      <w:r>
-        <w:rPr>
-          <w:lang w:val="en-US"/>
-        </w:rPr>
-        <w:t xml:space="preserve"> on the GitHub repository.</w:t>
+        <w:t xml:space="preserve"> </w:t>
+      </w:r>
+      <w:r>
+        <w:rPr>
+          <w:lang w:val="en-US"/>
+        </w:rPr>
+        <w:t>Below is a snippet from the top recommended movies page:</w:t>
+      </w:r>
+    </w:p>
+    <w:p>
+      <w:pPr>
+        <w:pStyle w:val="whitespace-pre-wrap"/>
+        <w:spacing w:before="240" w:line="276" w:lineRule="auto"/>
+        <w:jc w:val="both"/>
+        <w:rPr>
+          <w:lang w:val="en-US"/>
+        </w:rPr>
+      </w:pPr>
+    </w:p>
+    <w:p>
+      <w:pPr>
+        <w:pStyle w:val="whitespace-pre-wrap"/>
+        <w:spacing w:before="240" w:line="276" w:lineRule="auto"/>
+        <w:jc w:val="both"/>
+        <w:rPr>
+          <w:lang w:val="en-US"/>
+        </w:rPr>
+      </w:pPr>
+    </w:p>
+    <w:p>
+      <w:pPr>
+        <w:pStyle w:val="whitespace-pre-wrap"/>
+        <w:spacing w:before="240" w:line="276" w:lineRule="auto"/>
+        <w:jc w:val="both"/>
+        <w:rPr>
+          <w:lang w:val="en-US"/>
+        </w:rPr>
+      </w:pPr>
+    </w:p>
+    <w:p>
+      <w:pPr>
+        <w:pStyle w:val="whitespace-pre-wrap"/>
+        <w:spacing w:before="240" w:line="276" w:lineRule="auto"/>
+        <w:jc w:val="both"/>
+        <w:rPr>
+          <w:lang w:val="en-US"/>
+        </w:rPr>
+      </w:pPr>
+      <w:r>
+        <w:rPr>
+          <w:noProof/>
+          <w:lang w:val="en-US"/>
+          <w14:ligatures w14:val="standardContextual"/>
+        </w:rPr>
+        <w:lastRenderedPageBreak/>
+        <w:drawing>
+          <wp:inline distT="0" distB="0" distL="0" distR="0">
+            <wp:extent cx="5760720" cy="2683510"/>
+            <wp:effectExtent l="0" t="0" r="5080" b="0"/>
+            <wp:docPr id="1989090935" name="Picture 1"/>
+            <wp:cNvGraphicFramePr>
+              <a:graphicFrameLocks xmlns:a="http://schemas.openxmlformats.org/drawingml/2006/main" noChangeAspect="1"/>
+            </wp:cNvGraphicFramePr>
+            <a:graphic xmlns:a="http://schemas.openxmlformats.org/drawingml/2006/main">
+              <a:graphicData uri="http://schemas.openxmlformats.org/drawingml/2006/picture">
+                <pic:pic xmlns:pic="http://schemas.openxmlformats.org/drawingml/2006/picture">
+                  <pic:nvPicPr>
+                    <pic:cNvPr id="1989090935" name="Picture 1989090935"/>
+                    <pic:cNvPicPr/>
+                  </pic:nvPicPr>
+                  <pic:blipFill>
+                    <a:blip r:embed="rId16">
+                      <a:extLst>
+                        <a:ext uri="{28A0092B-C50C-407E-A947-70E740481C1C}">
+                          <a14:useLocalDpi xmlns:a14="http://schemas.microsoft.com/office/drawing/2010/main" val="0"/>
+                        </a:ext>
+                      </a:extLst>
+                    </a:blip>
+                    <a:stretch>
+                      <a:fillRect/>
+                    </a:stretch>
+                  </pic:blipFill>
+                  <pic:spPr>
+                    <a:xfrm>
+                      <a:off x="0" y="0"/>
+                      <a:ext cx="5760720" cy="2683510"/>
+                    </a:xfrm>
+                    <a:prstGeom prst="rect">
+                      <a:avLst/>
+                    </a:prstGeom>
+                  </pic:spPr>
+                </pic:pic>
+              </a:graphicData>
+            </a:graphic>
+          </wp:inline>
+        </w:drawing>
       </w:r>
     </w:p>
     <w:p>
@@ -4837,7 +5025,7 @@
           <w:lang w:val="en-US"/>
         </w:rPr>
       </w:pPr>
-      <w:bookmarkStart w:id="13" w:name="_Toc173319858"/>
+      <w:bookmarkStart w:id="14" w:name="_Toc173347534"/>
       <w:r>
         <w:rPr>
           <w:rFonts w:ascii="Times New Roman" w:hAnsi="Times New Roman" w:cs="Times New Roman"/>
@@ -4845,10 +5033,9 @@
           <w:u w:val="single"/>
           <w:lang w:val="en-US"/>
         </w:rPr>
-        <w:lastRenderedPageBreak/>
         <w:t>CONCLUSIONS</w:t>
       </w:r>
-      <w:bookmarkEnd w:id="13"/>
+      <w:bookmarkEnd w:id="14"/>
     </w:p>
     <w:p>
       <w:pPr>
@@ -4941,7 +5128,7 @@
                     <pic:cNvPicPr/>
                   </pic:nvPicPr>
                   <pic:blipFill>
-                    <a:blip r:embed="rId16" cstate="print">
+                    <a:blip r:embed="rId17" cstate="print">
                       <a:extLst>
                         <a:ext uri="{28A0092B-C50C-407E-A947-70E740481C1C}">
                           <a14:useLocalDpi xmlns:a14="http://schemas.microsoft.com/office/drawing/2010/main" val="0"/>
@@ -4973,9 +5160,6 @@
         <w:pStyle w:val="whitespace-pre-wrap"/>
         <w:spacing w:line="276" w:lineRule="auto"/>
         <w:jc w:val="both"/>
-        <w:rPr>
-          <w:lang w:val="en-US"/>
-        </w:rPr>
       </w:pPr>
       <w:r>
         <w:t xml:space="preserve">This </w:t>
@@ -4998,6 +5182,16 @@
       <w:r>
         <w:t xml:space="preserve"> accuracy and recommendation quality more than relying solely on content-based filtering.</w:t>
       </w:r>
+    </w:p>
+    <w:p>
+      <w:pPr>
+        <w:pStyle w:val="whitespace-pre-wrap"/>
+        <w:spacing w:line="276" w:lineRule="auto"/>
+        <w:jc w:val="both"/>
+        <w:rPr>
+          <w:lang w:val="en-US"/>
+        </w:rPr>
+      </w:pPr>
     </w:p>
     <w:p>
       <w:pPr>
@@ -5011,7 +5205,7 @@
           <w:lang w:val="en-US"/>
         </w:rPr>
       </w:pPr>
-      <w:bookmarkStart w:id="14" w:name="_Toc173319859"/>
+      <w:bookmarkStart w:id="15" w:name="_Toc173347535"/>
       <w:r>
         <w:rPr>
           <w:rFonts w:ascii="Times New Roman" w:hAnsi="Times New Roman" w:cs="Times New Roman"/>
@@ -5019,9 +5213,10 @@
           <w:u w:val="single"/>
           <w:lang w:val="en-US"/>
         </w:rPr>
+        <w:lastRenderedPageBreak/>
         <w:t>RECOMMENDATIONS</w:t>
       </w:r>
-      <w:bookmarkEnd w:id="14"/>
+      <w:bookmarkEnd w:id="15"/>
     </w:p>
     <w:p>
       <w:pPr>
@@ -5118,7 +5313,6 @@
         <w:jc w:val="both"/>
       </w:pPr>
       <w:r>
-        <w:lastRenderedPageBreak/>
         <w:t>Incorporate user feedback and real-world testing to validate the model's effectiveness in practical scenarios and ensure it aligns with user preferences and expectations.</w:t>
       </w:r>
     </w:p>

</xml_diff>

<commit_message>
Change from deployment to streamlit application
</commit_message>
<xml_diff>
--- a/Streamflix_data_report.docx
+++ b/Streamflix_data_report.docx
@@ -202,7 +202,7 @@
             </w:rPr>
             <w:fldChar w:fldCharType="separate"/>
           </w:r>
-          <w:hyperlink w:anchor="_Toc173347521" w:history="1">
+          <w:hyperlink w:anchor="_Toc173348420" w:history="1">
             <w:r>
               <w:rPr>
                 <w:rStyle w:val="Hyperlink"/>
@@ -231,7 +231,7 @@
                 <w:noProof/>
                 <w:webHidden/>
               </w:rPr>
-              <w:instrText xml:space="preserve"> PAGEREF _Toc173347521 \h </w:instrText>
+              <w:instrText xml:space="preserve"> PAGEREF _Toc173348420 \h </w:instrText>
             </w:r>
             <w:r>
               <w:rPr>
@@ -278,7 +278,7 @@
               <w:lang w:eastAsia="en-GB"/>
             </w:rPr>
           </w:pPr>
-          <w:hyperlink w:anchor="_Toc173347522" w:history="1">
+          <w:hyperlink w:anchor="_Toc173348421" w:history="1">
             <w:r>
               <w:rPr>
                 <w:rStyle w:val="Hyperlink"/>
@@ -307,7 +307,7 @@
                 <w:noProof/>
                 <w:webHidden/>
               </w:rPr>
-              <w:instrText xml:space="preserve"> PAGEREF _Toc173347522 \h </w:instrText>
+              <w:instrText xml:space="preserve"> PAGEREF _Toc173348421 \h </w:instrText>
             </w:r>
             <w:r>
               <w:rPr>
@@ -354,7 +354,7 @@
               <w:lang w:eastAsia="en-GB"/>
             </w:rPr>
           </w:pPr>
-          <w:hyperlink w:anchor="_Toc173347523" w:history="1">
+          <w:hyperlink w:anchor="_Toc173348422" w:history="1">
             <w:r>
               <w:rPr>
                 <w:rStyle w:val="Hyperlink"/>
@@ -383,7 +383,7 @@
                 <w:noProof/>
                 <w:webHidden/>
               </w:rPr>
-              <w:instrText xml:space="preserve"> PAGEREF _Toc173347523 \h </w:instrText>
+              <w:instrText xml:space="preserve"> PAGEREF _Toc173348422 \h </w:instrText>
             </w:r>
             <w:r>
               <w:rPr>
@@ -430,7 +430,7 @@
               <w:lang w:eastAsia="en-GB"/>
             </w:rPr>
           </w:pPr>
-          <w:hyperlink w:anchor="_Toc173347524" w:history="1">
+          <w:hyperlink w:anchor="_Toc173348423" w:history="1">
             <w:r>
               <w:rPr>
                 <w:rStyle w:val="Hyperlink"/>
@@ -459,7 +459,7 @@
                 <w:noProof/>
                 <w:webHidden/>
               </w:rPr>
-              <w:instrText xml:space="preserve"> PAGEREF _Toc173347524 \h </w:instrText>
+              <w:instrText xml:space="preserve"> PAGEREF _Toc173348423 \h </w:instrText>
             </w:r>
             <w:r>
               <w:rPr>
@@ -504,7 +504,7 @@
               <w:lang w:eastAsia="en-GB"/>
             </w:rPr>
           </w:pPr>
-          <w:hyperlink w:anchor="_Toc173347525" w:history="1">
+          <w:hyperlink w:anchor="_Toc173348424" w:history="1">
             <w:r>
               <w:rPr>
                 <w:rStyle w:val="Hyperlink"/>
@@ -534,7 +534,7 @@
                 <w:noProof/>
                 <w:webHidden/>
               </w:rPr>
-              <w:instrText xml:space="preserve"> PAGEREF _Toc173347525 \h </w:instrText>
+              <w:instrText xml:space="preserve"> PAGEREF _Toc173348424 \h </w:instrText>
             </w:r>
             <w:r>
               <w:rPr>
@@ -579,7 +579,7 @@
               <w:lang w:eastAsia="en-GB"/>
             </w:rPr>
           </w:pPr>
-          <w:hyperlink w:anchor="_Toc173347526" w:history="1">
+          <w:hyperlink w:anchor="_Toc173348425" w:history="1">
             <w:r>
               <w:rPr>
                 <w:rStyle w:val="Hyperlink"/>
@@ -628,7 +628,7 @@
                 <w:noProof/>
                 <w:webHidden/>
               </w:rPr>
-              <w:instrText xml:space="preserve"> PAGEREF _Toc173347526 \h </w:instrText>
+              <w:instrText xml:space="preserve"> PAGEREF _Toc173348425 \h </w:instrText>
             </w:r>
             <w:r>
               <w:rPr>
@@ -675,7 +675,7 @@
               <w:lang w:eastAsia="en-GB"/>
             </w:rPr>
           </w:pPr>
-          <w:hyperlink w:anchor="_Toc173347527" w:history="1">
+          <w:hyperlink w:anchor="_Toc173348426" w:history="1">
             <w:r>
               <w:rPr>
                 <w:rStyle w:val="Hyperlink"/>
@@ -704,7 +704,7 @@
                 <w:noProof/>
                 <w:webHidden/>
               </w:rPr>
-              <w:instrText xml:space="preserve"> PAGEREF _Toc173347527 \h </w:instrText>
+              <w:instrText xml:space="preserve"> PAGEREF _Toc173348426 \h </w:instrText>
             </w:r>
             <w:r>
               <w:rPr>
@@ -751,7 +751,7 @@
               <w:lang w:eastAsia="en-GB"/>
             </w:rPr>
           </w:pPr>
-          <w:hyperlink w:anchor="_Toc173347528" w:history="1">
+          <w:hyperlink w:anchor="_Toc173348427" w:history="1">
             <w:r>
               <w:rPr>
                 <w:rStyle w:val="Hyperlink"/>
@@ -780,7 +780,7 @@
                 <w:noProof/>
                 <w:webHidden/>
               </w:rPr>
-              <w:instrText xml:space="preserve"> PAGEREF _Toc173347528 \h </w:instrText>
+              <w:instrText xml:space="preserve"> PAGEREF _Toc173348427 \h </w:instrText>
             </w:r>
             <w:r>
               <w:rPr>
@@ -827,7 +827,7 @@
               <w:lang w:eastAsia="en-GB"/>
             </w:rPr>
           </w:pPr>
-          <w:hyperlink w:anchor="_Toc173347529" w:history="1">
+          <w:hyperlink w:anchor="_Toc173348428" w:history="1">
             <w:r>
               <w:rPr>
                 <w:rStyle w:val="Hyperlink"/>
@@ -856,7 +856,7 @@
                 <w:noProof/>
                 <w:webHidden/>
               </w:rPr>
-              <w:instrText xml:space="preserve"> PAGEREF _Toc173347529 \h </w:instrText>
+              <w:instrText xml:space="preserve"> PAGEREF _Toc173348428 \h </w:instrText>
             </w:r>
             <w:r>
               <w:rPr>
@@ -903,7 +903,7 @@
               <w:lang w:eastAsia="en-GB"/>
             </w:rPr>
           </w:pPr>
-          <w:hyperlink w:anchor="_Toc173347530" w:history="1">
+          <w:hyperlink w:anchor="_Toc173348429" w:history="1">
             <w:r>
               <w:rPr>
                 <w:rStyle w:val="Hyperlink"/>
@@ -932,7 +932,7 @@
                 <w:noProof/>
                 <w:webHidden/>
               </w:rPr>
-              <w:instrText xml:space="preserve"> PAGEREF _Toc173347530 \h </w:instrText>
+              <w:instrText xml:space="preserve"> PAGEREF _Toc173348429 \h </w:instrText>
             </w:r>
             <w:r>
               <w:rPr>
@@ -979,7 +979,7 @@
               <w:lang w:eastAsia="en-GB"/>
             </w:rPr>
           </w:pPr>
-          <w:hyperlink w:anchor="_Toc173347531" w:history="1">
+          <w:hyperlink w:anchor="_Toc173348430" w:history="1">
             <w:r>
               <w:rPr>
                 <w:rStyle w:val="Hyperlink"/>
@@ -1056,121 +1056,7 @@
                 <w:noProof/>
                 <w:webHidden/>
               </w:rPr>
-              <w:instrText xml:space="preserve"> PAGEREF _Toc173347531 \h </w:instrText>
-            </w:r>
-            <w:r>
-              <w:rPr>
-                <w:noProof/>
-                <w:webHidden/>
-              </w:rPr>
-            </w:r>
-            <w:r>
-              <w:rPr>
-                <w:noProof/>
-                <w:webHidden/>
-              </w:rPr>
-              <w:fldChar w:fldCharType="separate"/>
-            </w:r>
-            <w:r>
-              <w:rPr>
-                <w:noProof/>
-                <w:webHidden/>
-              </w:rPr>
-              <w:t>4</w:t>
-            </w:r>
-            <w:r>
-              <w:rPr>
-                <w:noProof/>
-                <w:webHidden/>
-              </w:rPr>
-              <w:fldChar w:fldCharType="end"/>
-            </w:r>
-          </w:hyperlink>
-        </w:p>
-        <w:p>
-          <w:pPr>
-            <w:pStyle w:val="TOC3"/>
-            <w:tabs>
-              <w:tab w:val="left" w:pos="960"/>
-              <w:tab w:val="right" w:leader="dot" w:pos="9062"/>
-            </w:tabs>
-            <w:rPr>
-              <w:rFonts w:eastAsiaTheme="minorEastAsia" w:cstheme="minorBidi"/>
-              <w:noProof/>
-              <w:sz w:val="24"/>
-              <w:szCs w:val="24"/>
-              <w:lang w:eastAsia="en-GB"/>
-            </w:rPr>
-          </w:pPr>
-          <w:hyperlink w:anchor="_Toc173347532" w:history="1">
-            <w:r>
-              <w:rPr>
-                <w:rStyle w:val="Hyperlink"/>
-                <w:rFonts w:ascii="Symbol" w:hAnsi="Symbol"/>
-                <w:iCs/>
-                <w:noProof/>
-              </w:rPr>
-              <w:t></w:t>
-            </w:r>
-            <w:r>
-              <w:rPr>
-                <w:rFonts w:eastAsiaTheme="minorEastAsia" w:cstheme="minorBidi"/>
-                <w:noProof/>
-                <w:sz w:val="24"/>
-                <w:szCs w:val="24"/>
-                <w:lang w:eastAsia="en-GB"/>
-              </w:rPr>
-              <w:tab/>
-            </w:r>
-            <w:r>
-              <w:rPr>
-                <w:rStyle w:val="Hyperlink"/>
-                <w:rFonts w:ascii="Times New Roman" w:hAnsi="Times New Roman" w:cs="Times New Roman"/>
-                <w:i/>
-                <w:iCs/>
-                <w:noProof/>
-              </w:rPr>
-              <w:t>Univariate</w:t>
-            </w:r>
-            <w:r>
-              <w:rPr>
-                <w:rStyle w:val="Hyperlink"/>
-                <w:i/>
-                <w:iCs/>
-                <w:noProof/>
-              </w:rPr>
-              <w:t xml:space="preserve"> </w:t>
-            </w:r>
-            <w:r>
-              <w:rPr>
-                <w:rStyle w:val="Hyperlink"/>
-                <w:rFonts w:ascii="Times New Roman" w:hAnsi="Times New Roman" w:cs="Times New Roman"/>
-                <w:i/>
-                <w:iCs/>
-                <w:noProof/>
-              </w:rPr>
-              <w:t>Analysis</w:t>
-            </w:r>
-            <w:r>
-              <w:rPr>
-                <w:noProof/>
-                <w:webHidden/>
-              </w:rPr>
-              <w:tab/>
-            </w:r>
-            <w:r>
-              <w:rPr>
-                <w:noProof/>
-                <w:webHidden/>
-              </w:rPr>
-              <w:fldChar w:fldCharType="begin"/>
-            </w:r>
-            <w:r>
-              <w:rPr>
-                <w:noProof/>
-                <w:webHidden/>
-              </w:rPr>
-              <w:instrText xml:space="preserve"> PAGEREF _Toc173347532 \h </w:instrText>
+              <w:instrText xml:space="preserve"> PAGEREF _Toc173348430 \h </w:instrText>
             </w:r>
             <w:r>
               <w:rPr>
@@ -1217,7 +1103,128 @@
               <w:lang w:eastAsia="en-GB"/>
             </w:rPr>
           </w:pPr>
-          <w:hyperlink w:anchor="_Toc173347533" w:history="1">
+          <w:r>
+            <w:rPr>
+              <w:rStyle w:val="Hyperlink"/>
+              <w:noProof/>
+            </w:rPr>
+            <w:fldChar w:fldCharType="begin"/>
+          </w:r>
+          <w:r>
+            <w:rPr>
+              <w:rStyle w:val="Hyperlink"/>
+              <w:noProof/>
+            </w:rPr>
+            <w:instrText xml:space="preserve"> </w:instrText>
+          </w:r>
+          <w:r>
+            <w:rPr>
+              <w:noProof/>
+            </w:rPr>
+            <w:instrText>HYPERLINK \l "_Toc173348432"</w:instrText>
+          </w:r>
+          <w:r>
+            <w:rPr>
+              <w:rStyle w:val="Hyperlink"/>
+              <w:noProof/>
+            </w:rPr>
+            <w:instrText xml:space="preserve"> </w:instrText>
+          </w:r>
+          <w:r>
+            <w:rPr>
+              <w:rStyle w:val="Hyperlink"/>
+              <w:noProof/>
+            </w:rPr>
+          </w:r>
+          <w:r>
+            <w:rPr>
+              <w:rStyle w:val="Hyperlink"/>
+              <w:noProof/>
+            </w:rPr>
+            <w:fldChar w:fldCharType="separate"/>
+          </w:r>
+          <w:r>
+            <w:rPr>
+              <w:rStyle w:val="Hyperlink"/>
+              <w:rFonts w:ascii="Times New Roman" w:hAnsi="Times New Roman" w:cs="Times New Roman"/>
+              <w:noProof/>
+              <w:lang w:val="en-US"/>
+            </w:rPr>
+            <w:t>MODELING</w:t>
+          </w:r>
+          <w:r>
+            <w:rPr>
+              <w:noProof/>
+              <w:webHidden/>
+            </w:rPr>
+            <w:tab/>
+          </w:r>
+          <w:r>
+            <w:rPr>
+              <w:noProof/>
+              <w:webHidden/>
+            </w:rPr>
+            <w:fldChar w:fldCharType="begin"/>
+          </w:r>
+          <w:r>
+            <w:rPr>
+              <w:noProof/>
+              <w:webHidden/>
+            </w:rPr>
+            <w:instrText xml:space="preserve"> PAGEREF _Toc173348432 \h </w:instrText>
+          </w:r>
+          <w:r>
+            <w:rPr>
+              <w:noProof/>
+              <w:webHidden/>
+            </w:rPr>
+          </w:r>
+          <w:r>
+            <w:rPr>
+              <w:noProof/>
+              <w:webHidden/>
+            </w:rPr>
+            <w:fldChar w:fldCharType="separate"/>
+          </w:r>
+          <w:r>
+            <w:rPr>
+              <w:noProof/>
+              <w:webHidden/>
+            </w:rPr>
+            <w:t>9</w:t>
+          </w:r>
+          <w:r>
+            <w:rPr>
+              <w:noProof/>
+              <w:webHidden/>
+            </w:rPr>
+            <w:fldChar w:fldCharType="end"/>
+          </w:r>
+          <w:r>
+            <w:rPr>
+              <w:rStyle w:val="Hyperlink"/>
+              <w:noProof/>
+            </w:rPr>
+            <w:fldChar w:fldCharType="end"/>
+          </w:r>
+        </w:p>
+        <w:p>
+          <w:pPr>
+            <w:pStyle w:val="TOC1"/>
+            <w:tabs>
+              <w:tab w:val="right" w:leader="dot" w:pos="9062"/>
+            </w:tabs>
+            <w:rPr>
+              <w:rFonts w:eastAsiaTheme="minorEastAsia" w:cstheme="minorBidi"/>
+              <w:b w:val="0"/>
+              <w:bCs w:val="0"/>
+              <w:i w:val="0"/>
+              <w:iCs w:val="0"/>
+              <w:noProof/>
+              <w:lang w:eastAsia="en-GB"/>
+            </w:rPr>
+          </w:pPr>
+          <w:hyperlink w:anchor="_Toc173348433" w:history="1">
             <w:r>
               <w:rPr>
                 <w:rStyle w:val="Hyperlink"/>
@@ -1225,7 +1232,7 @@
                 <w:noProof/>
                 <w:lang w:val="en-US"/>
               </w:rPr>
-              <w:t>MODELING</w:t>
+              <w:t>CONCLUSIONS</w:t>
             </w:r>
             <w:r>
               <w:rPr>
@@ -1246,7 +1253,7 @@
                 <w:noProof/>
                 <w:webHidden/>
               </w:rPr>
-              <w:instrText xml:space="preserve"> PAGEREF _Toc173347533 \h </w:instrText>
+              <w:instrText xml:space="preserve"> PAGEREF _Toc173348433 \h </w:instrText>
             </w:r>
             <w:r>
               <w:rPr>
@@ -1266,7 +1273,7 @@
                 <w:noProof/>
                 <w:webHidden/>
               </w:rPr>
-              <w:t>9</w:t>
+              <w:t>10</w:t>
             </w:r>
             <w:r>
               <w:rPr>
@@ -1293,7 +1300,7 @@
               <w:lang w:eastAsia="en-GB"/>
             </w:rPr>
           </w:pPr>
-          <w:hyperlink w:anchor="_Toc173347534" w:history="1">
+          <w:hyperlink w:anchor="_Toc173348434" w:history="1">
             <w:r>
               <w:rPr>
                 <w:rStyle w:val="Hyperlink"/>
@@ -1301,7 +1308,7 @@
                 <w:noProof/>
                 <w:lang w:val="en-US"/>
               </w:rPr>
-              <w:t>CONCLUSIONS</w:t>
+              <w:t>RECOMMENDATIONS</w:t>
             </w:r>
             <w:r>
               <w:rPr>
@@ -1322,83 +1329,7 @@
                 <w:noProof/>
                 <w:webHidden/>
               </w:rPr>
-              <w:instrText xml:space="preserve"> PAGEREF _Toc173347534 \h </w:instrText>
-            </w:r>
-            <w:r>
-              <w:rPr>
-                <w:noProof/>
-                <w:webHidden/>
-              </w:rPr>
-            </w:r>
-            <w:r>
-              <w:rPr>
-                <w:noProof/>
-                <w:webHidden/>
-              </w:rPr>
-              <w:fldChar w:fldCharType="separate"/>
-            </w:r>
-            <w:r>
-              <w:rPr>
-                <w:noProof/>
-                <w:webHidden/>
-              </w:rPr>
-              <w:t>10</w:t>
-            </w:r>
-            <w:r>
-              <w:rPr>
-                <w:noProof/>
-                <w:webHidden/>
-              </w:rPr>
-              <w:fldChar w:fldCharType="end"/>
-            </w:r>
-          </w:hyperlink>
-        </w:p>
-        <w:p>
-          <w:pPr>
-            <w:pStyle w:val="TOC1"/>
-            <w:tabs>
-              <w:tab w:val="right" w:leader="dot" w:pos="9062"/>
-            </w:tabs>
-            <w:rPr>
-              <w:rFonts w:eastAsiaTheme="minorEastAsia" w:cstheme="minorBidi"/>
-              <w:b w:val="0"/>
-              <w:bCs w:val="0"/>
-              <w:i w:val="0"/>
-              <w:iCs w:val="0"/>
-              <w:noProof/>
-              <w:lang w:eastAsia="en-GB"/>
-            </w:rPr>
-          </w:pPr>
-          <w:hyperlink w:anchor="_Toc173347535" w:history="1">
-            <w:r>
-              <w:rPr>
-                <w:rStyle w:val="Hyperlink"/>
-                <w:rFonts w:ascii="Times New Roman" w:hAnsi="Times New Roman" w:cs="Times New Roman"/>
-                <w:noProof/>
-                <w:lang w:val="en-US"/>
-              </w:rPr>
-              <w:t>RECOMMENDATIONS</w:t>
-            </w:r>
-            <w:r>
-              <w:rPr>
-                <w:noProof/>
-                <w:webHidden/>
-              </w:rPr>
-              <w:tab/>
-            </w:r>
-            <w:r>
-              <w:rPr>
-                <w:noProof/>
-                <w:webHidden/>
-              </w:rPr>
-              <w:fldChar w:fldCharType="begin"/>
-            </w:r>
-            <w:r>
-              <w:rPr>
-                <w:noProof/>
-                <w:webHidden/>
-              </w:rPr>
-              <w:instrText xml:space="preserve"> PAGEREF _Toc173347535 \h </w:instrText>
+              <w:instrText xml:space="preserve"> PAGEREF _Toc173348434 \h </w:instrText>
             </w:r>
             <w:r>
               <w:rPr>
@@ -1486,6 +1417,7 @@
           <w:u w:val="single"/>
           <w:lang w:val="en-US"/>
         </w:rPr>
+        <w:lastRenderedPageBreak/>
         <w:t>STREAMFLIX MOVIE RECOMMENDATION SYSTEM</w:t>
       </w:r>
     </w:p>
@@ -1509,7 +1441,7 @@
           <w:lang w:val="en-US"/>
         </w:rPr>
       </w:pPr>
-      <w:bookmarkStart w:id="0" w:name="_Toc173347521"/>
+      <w:bookmarkStart w:id="0" w:name="_Toc173348420"/>
       <w:r>
         <w:rPr>
           <w:rFonts w:ascii="Times New Roman" w:hAnsi="Times New Roman" w:cs="Times New Roman"/>
@@ -1529,7 +1461,7 @@
           <w:rStyle w:val="SubtleEmphasis"/>
         </w:rPr>
       </w:pPr>
-      <w:bookmarkStart w:id="1" w:name="_Toc173347522"/>
+      <w:bookmarkStart w:id="1" w:name="_Toc173348421"/>
       <w:r>
         <w:rPr>
           <w:rStyle w:val="SubtleEmphasis"/>
@@ -1591,7 +1523,7 @@
           <w:rStyle w:val="SubtleEmphasis"/>
         </w:rPr>
       </w:pPr>
-      <w:bookmarkStart w:id="2" w:name="_Toc173347523"/>
+      <w:bookmarkStart w:id="2" w:name="_Toc173348422"/>
       <w:r>
         <w:rPr>
           <w:rStyle w:val="SubtleEmphasis"/>
@@ -1702,7 +1634,7 @@
           <w:rStyle w:val="SubtleEmphasis"/>
         </w:rPr>
       </w:pPr>
-      <w:bookmarkStart w:id="3" w:name="_Toc173347524"/>
+      <w:bookmarkStart w:id="3" w:name="_Toc173348423"/>
       <w:r>
         <w:rPr>
           <w:rStyle w:val="SubtleEmphasis"/>
@@ -1721,7 +1653,7 @@
           <w:color w:val="000000" w:themeColor="text1"/>
         </w:rPr>
       </w:pPr>
-      <w:bookmarkStart w:id="4" w:name="_Toc173347525"/>
+      <w:bookmarkStart w:id="4" w:name="_Toc173348424"/>
       <w:r>
         <w:rPr>
           <w:rStyle w:val="Emphasis"/>
@@ -1750,7 +1682,7 @@
           <w:rStyle w:val="Emphasis"/>
         </w:rPr>
       </w:pPr>
-      <w:bookmarkStart w:id="5" w:name="_Toc173347526"/>
+      <w:bookmarkStart w:id="5" w:name="_Toc173348425"/>
       <w:r>
         <w:rPr>
           <w:rStyle w:val="Emphasis"/>
@@ -1875,7 +1807,7 @@
           <w:rStyle w:val="SubtleEmphasis"/>
         </w:rPr>
       </w:pPr>
-      <w:bookmarkStart w:id="6" w:name="_Toc173347527"/>
+      <w:bookmarkStart w:id="6" w:name="_Toc173348426"/>
       <w:r>
         <w:rPr>
           <w:rStyle w:val="SubtleEmphasis"/>
@@ -1920,7 +1852,7 @@
           <w:rStyle w:val="SubtleEmphasis"/>
         </w:rPr>
       </w:pPr>
-      <w:bookmarkStart w:id="7" w:name="_Toc173347528"/>
+      <w:bookmarkStart w:id="7" w:name="_Toc173348427"/>
       <w:r>
         <w:rPr>
           <w:rStyle w:val="SubtleEmphasis"/>
@@ -2162,7 +2094,7 @@
           <w:lang w:val="en-US"/>
         </w:rPr>
       </w:pPr>
-      <w:bookmarkStart w:id="8" w:name="_Toc173347529"/>
+      <w:bookmarkStart w:id="8" w:name="_Toc173348428"/>
       <w:r>
         <w:rPr>
           <w:rFonts w:ascii="Times New Roman" w:hAnsi="Times New Roman" w:cs="Times New Roman"/>
@@ -2319,7 +2251,7 @@
           <w:lang w:val="en-US"/>
         </w:rPr>
       </w:pPr>
-      <w:bookmarkStart w:id="9" w:name="_Toc173347530"/>
+      <w:bookmarkStart w:id="9" w:name="_Toc173348429"/>
       <w:r>
         <w:rPr>
           <w:rFonts w:ascii="Times New Roman" w:hAnsi="Times New Roman" w:cs="Times New Roman"/>
@@ -2567,7 +2499,7 @@
           <w:lang w:val="en-US"/>
         </w:rPr>
       </w:pPr>
-      <w:bookmarkStart w:id="10" w:name="_Toc173347531"/>
+      <w:bookmarkStart w:id="10" w:name="_Toc173348430"/>
       <w:r>
         <w:rPr>
           <w:rStyle w:val="SubtleEmphasis"/>
@@ -2665,7 +2597,7 @@
         </w:rPr>
       </w:pPr>
       <w:bookmarkStart w:id="11" w:name="_Toc173319856"/>
-      <w:bookmarkStart w:id="12" w:name="_Toc173347532"/>
+      <w:bookmarkStart w:id="12" w:name="_Toc173348431"/>
       <w:r>
         <w:rPr>
           <w:rStyle w:val="Emphasis"/>
@@ -4647,7 +4579,7 @@
           <w:lang w:val="en-US"/>
         </w:rPr>
       </w:pPr>
-      <w:bookmarkStart w:id="13" w:name="_Toc173347533"/>
+      <w:bookmarkStart w:id="13" w:name="_Toc173348432"/>
       <w:r>
         <w:rPr>
           <w:rFonts w:ascii="Times New Roman" w:hAnsi="Times New Roman" w:cs="Times New Roman"/>
@@ -4766,8 +4698,10 @@
           <w:bCs/>
           <w:sz w:val="36"/>
           <w:szCs w:val="36"/>
-        </w:rPr>
-      </w:pPr>
+          <w:lang w:val="en-US"/>
+        </w:rPr>
+      </w:pPr>
+      <w:proofErr w:type="spellStart"/>
       <w:r>
         <w:rPr>
           <w:rStyle w:val="SubtleEmphasis"/>
@@ -4775,8 +4709,21 @@
           <w:bCs/>
           <w:sz w:val="36"/>
           <w:szCs w:val="36"/>
-        </w:rPr>
-        <w:t>Deployment</w:t>
+          <w:lang w:val="en-US"/>
+        </w:rPr>
+        <w:t>Streamlit</w:t>
+      </w:r>
+      <w:proofErr w:type="spellEnd"/>
+      <w:r>
+        <w:rPr>
+          <w:rStyle w:val="SubtleEmphasis"/>
+          <w:b/>
+          <w:bCs/>
+          <w:sz w:val="36"/>
+          <w:szCs w:val="36"/>
+          <w:lang w:val="en-US"/>
+        </w:rPr>
+        <w:t xml:space="preserve"> Application</w:t>
       </w:r>
     </w:p>
     <w:p>
@@ -5025,7 +4972,7 @@
           <w:lang w:val="en-US"/>
         </w:rPr>
       </w:pPr>
-      <w:bookmarkStart w:id="14" w:name="_Toc173347534"/>
+      <w:bookmarkStart w:id="14" w:name="_Toc173348433"/>
       <w:r>
         <w:rPr>
           <w:rFonts w:ascii="Times New Roman" w:hAnsi="Times New Roman" w:cs="Times New Roman"/>
@@ -5205,7 +5152,7 @@
           <w:lang w:val="en-US"/>
         </w:rPr>
       </w:pPr>
-      <w:bookmarkStart w:id="15" w:name="_Toc173347535"/>
+      <w:bookmarkStart w:id="15" w:name="_Toc173348434"/>
       <w:r>
         <w:rPr>
           <w:rFonts w:ascii="Times New Roman" w:hAnsi="Times New Roman" w:cs="Times New Roman"/>

</xml_diff>

<commit_message>
Add deployed app hyperlink
</commit_message>
<xml_diff>
--- a/Streamflix_data_report.docx
+++ b/Streamflix_data_report.docx
@@ -1103,110 +1103,65 @@
               <w:lang w:eastAsia="en-GB"/>
             </w:rPr>
           </w:pPr>
-          <w:r>
-            <w:rPr>
-              <w:rStyle w:val="Hyperlink"/>
-              <w:noProof/>
-            </w:rPr>
-            <w:fldChar w:fldCharType="begin"/>
-          </w:r>
-          <w:r>
-            <w:rPr>
-              <w:rStyle w:val="Hyperlink"/>
-              <w:noProof/>
-            </w:rPr>
-            <w:instrText xml:space="preserve"> </w:instrText>
-          </w:r>
-          <w:r>
-            <w:rPr>
-              <w:noProof/>
-            </w:rPr>
-            <w:instrText>HYPERLINK \l "_Toc173348432"</w:instrText>
-          </w:r>
-          <w:r>
-            <w:rPr>
-              <w:rStyle w:val="Hyperlink"/>
-              <w:noProof/>
-            </w:rPr>
-            <w:instrText xml:space="preserve"> </w:instrText>
-          </w:r>
-          <w:r>
-            <w:rPr>
-              <w:rStyle w:val="Hyperlink"/>
-              <w:noProof/>
-            </w:rPr>
-          </w:r>
-          <w:r>
-            <w:rPr>
-              <w:rStyle w:val="Hyperlink"/>
-              <w:noProof/>
-            </w:rPr>
-            <w:fldChar w:fldCharType="separate"/>
-          </w:r>
-          <w:r>
-            <w:rPr>
-              <w:rStyle w:val="Hyperlink"/>
-              <w:rFonts w:ascii="Times New Roman" w:hAnsi="Times New Roman" w:cs="Times New Roman"/>
-              <w:noProof/>
-              <w:lang w:val="en-US"/>
-            </w:rPr>
-            <w:t>MODELING</w:t>
-          </w:r>
-          <w:r>
-            <w:rPr>
-              <w:noProof/>
-              <w:webHidden/>
-            </w:rPr>
-            <w:tab/>
-          </w:r>
-          <w:r>
-            <w:rPr>
-              <w:noProof/>
-              <w:webHidden/>
-            </w:rPr>
-            <w:fldChar w:fldCharType="begin"/>
-          </w:r>
-          <w:r>
-            <w:rPr>
-              <w:noProof/>
-              <w:webHidden/>
-            </w:rPr>
-            <w:instrText xml:space="preserve"> PAGEREF _Toc173348432 \h </w:instrText>
-          </w:r>
-          <w:r>
-            <w:rPr>
-              <w:noProof/>
-              <w:webHidden/>
-            </w:rPr>
-          </w:r>
-          <w:r>
-            <w:rPr>
-              <w:noProof/>
-              <w:webHidden/>
-            </w:rPr>
-            <w:fldChar w:fldCharType="separate"/>
-          </w:r>
-          <w:r>
-            <w:rPr>
-              <w:noProof/>
-              <w:webHidden/>
-            </w:rPr>
-            <w:t>9</w:t>
-          </w:r>
-          <w:r>
-            <w:rPr>
-              <w:noProof/>
-              <w:webHidden/>
-            </w:rPr>
-            <w:fldChar w:fldCharType="end"/>
-          </w:r>
-          <w:r>
-            <w:rPr>
-              <w:rStyle w:val="Hyperlink"/>
-              <w:noProof/>
-            </w:rPr>
-            <w:fldChar w:fldCharType="end"/>
-          </w:r>
+          <w:hyperlink w:anchor="_Toc173348432" w:history="1">
+            <w:r>
+              <w:rPr>
+                <w:rStyle w:val="Hyperlink"/>
+                <w:rFonts w:ascii="Times New Roman" w:hAnsi="Times New Roman" w:cs="Times New Roman"/>
+                <w:noProof/>
+                <w:lang w:val="en-US"/>
+              </w:rPr>
+              <w:t>MODELING</w:t>
+            </w:r>
+            <w:r>
+              <w:rPr>
+                <w:noProof/>
+                <w:webHidden/>
+              </w:rPr>
+              <w:tab/>
+            </w:r>
+            <w:r>
+              <w:rPr>
+                <w:noProof/>
+                <w:webHidden/>
+              </w:rPr>
+              <w:fldChar w:fldCharType="begin"/>
+            </w:r>
+            <w:r>
+              <w:rPr>
+                <w:noProof/>
+                <w:webHidden/>
+              </w:rPr>
+              <w:instrText xml:space="preserve"> PAGEREF _Toc173348432 \h </w:instrText>
+            </w:r>
+            <w:r>
+              <w:rPr>
+                <w:noProof/>
+                <w:webHidden/>
+              </w:rPr>
+            </w:r>
+            <w:r>
+              <w:rPr>
+                <w:noProof/>
+                <w:webHidden/>
+              </w:rPr>
+              <w:fldChar w:fldCharType="separate"/>
+            </w:r>
+            <w:r>
+              <w:rPr>
+                <w:noProof/>
+                <w:webHidden/>
+              </w:rPr>
+              <w:t>9</w:t>
+            </w:r>
+            <w:r>
+              <w:rPr>
+                <w:noProof/>
+                <w:webHidden/>
+              </w:rPr>
+              <w:fldChar w:fldCharType="end"/>
+            </w:r>
+          </w:hyperlink>
         </w:p>
         <w:p>
           <w:pPr>
@@ -4725,231 +4680,7 @@
         </w:rPr>
         <w:t xml:space="preserve"> Application</w:t>
       </w:r>
-    </w:p>
-    <w:p>
-      <w:pPr>
-        <w:pStyle w:val="whitespace-pre-wrap"/>
-        <w:spacing w:before="240" w:line="276" w:lineRule="auto"/>
-        <w:jc w:val="both"/>
-        <w:rPr>
-          <w:lang w:val="en-US"/>
-        </w:rPr>
-      </w:pPr>
-      <w:r>
-        <w:t xml:space="preserve">Streamlit is a Python library used to create web applications for data science projects. In this deployment, it's used to build an interactive movie recommendation system. The app uses a collaborative filtering model based on </w:t>
-      </w:r>
-      <w:r>
-        <w:rPr>
-          <w:lang w:val="en-US"/>
-        </w:rPr>
-        <w:t xml:space="preserve">the </w:t>
-      </w:r>
-      <w:r>
-        <w:t>S</w:t>
-      </w:r>
-      <w:proofErr w:type="spellStart"/>
-      <w:r>
-        <w:rPr>
-          <w:lang w:val="en-US"/>
-        </w:rPr>
-        <w:t>ingular</w:t>
-      </w:r>
-      <w:proofErr w:type="spellEnd"/>
-      <w:r>
-        <w:rPr>
-          <w:lang w:val="en-US"/>
-        </w:rPr>
-        <w:t xml:space="preserve"> </w:t>
-      </w:r>
-      <w:r>
-        <w:t>V</w:t>
-      </w:r>
-      <w:proofErr w:type="spellStart"/>
-      <w:r>
-        <w:rPr>
-          <w:lang w:val="en-US"/>
-        </w:rPr>
-        <w:t>alue</w:t>
-      </w:r>
-      <w:proofErr w:type="spellEnd"/>
-      <w:r>
-        <w:rPr>
-          <w:lang w:val="en-US"/>
-        </w:rPr>
-        <w:t xml:space="preserve"> </w:t>
-      </w:r>
-      <w:r>
-        <w:t>D</w:t>
-      </w:r>
-      <w:proofErr w:type="spellStart"/>
-      <w:r>
-        <w:rPr>
-          <w:lang w:val="en-US"/>
-        </w:rPr>
-        <w:t>ecomposition</w:t>
-      </w:r>
-      <w:proofErr w:type="spellEnd"/>
-      <w:r>
-        <w:rPr>
-          <w:lang w:val="en-US"/>
-        </w:rPr>
-        <w:t xml:space="preserve"> (SVD) algorithm </w:t>
-      </w:r>
-      <w:r>
-        <w:t>from the Surprise library</w:t>
-      </w:r>
-      <w:r>
-        <w:rPr>
-          <w:lang w:val="en-US"/>
-        </w:rPr>
-        <w:t xml:space="preserve"> </w:t>
-      </w:r>
-      <w:r>
-        <w:t>trained on user-movie ratings. Key features include displaying trending movies, personalized recommendations, movie search functionality</w:t>
-      </w:r>
-      <w:r>
-        <w:rPr>
-          <w:lang w:val="en-US"/>
-        </w:rPr>
-        <w:t xml:space="preserve"> </w:t>
-      </w:r>
-      <w:r>
-        <w:t xml:space="preserve">and genre-based browsing. The app fetches movie posters from </w:t>
-      </w:r>
-      <w:r>
-        <w:rPr>
-          <w:lang w:val="en-US"/>
-        </w:rPr>
-        <w:t xml:space="preserve">a </w:t>
-      </w:r>
-      <w:r>
-        <w:t xml:space="preserve">TMDB API and attempts to show trailers using </w:t>
-      </w:r>
-      <w:r>
-        <w:rPr>
-          <w:lang w:val="en-US"/>
-        </w:rPr>
-        <w:t xml:space="preserve">a </w:t>
-      </w:r>
-      <w:r>
-        <w:t>YouTube API. It's structured with a sidebar for navigation between home, recommendations, search, and about pages. The model and data are loaded using caching for improved performance. The code demonstrates integration of machine learning models with a user-friendly interface including features like rating movies, receiving personalized recommendations and exploring movies by genre. API keys are handled securely using environment variables. While the app provides a comprehensive movie exploration experience, there's room for optimization</w:t>
-      </w:r>
-      <w:r>
-        <w:rPr>
-          <w:lang w:val="en-US"/>
-        </w:rPr>
-        <w:t xml:space="preserve"> as continuous improvement continues on the hybrid model</w:t>
-      </w:r>
-      <w:r>
-        <w:t>.</w:t>
-      </w:r>
-      <w:r>
-        <w:rPr>
-          <w:lang w:val="en-US"/>
-        </w:rPr>
-        <w:t xml:space="preserve"> </w:t>
-      </w:r>
-      <w:r>
-        <w:rPr>
-          <w:lang w:val="en-US"/>
-        </w:rPr>
-        <w:t>Below is a snippet from the top recommended movies page:</w:t>
-      </w:r>
-    </w:p>
-    <w:p>
-      <w:pPr>
-        <w:pStyle w:val="whitespace-pre-wrap"/>
-        <w:spacing w:before="240" w:line="276" w:lineRule="auto"/>
-        <w:jc w:val="both"/>
-        <w:rPr>
-          <w:lang w:val="en-US"/>
-        </w:rPr>
-      </w:pPr>
-    </w:p>
-    <w:p>
-      <w:pPr>
-        <w:pStyle w:val="whitespace-pre-wrap"/>
-        <w:spacing w:before="240" w:line="276" w:lineRule="auto"/>
-        <w:jc w:val="both"/>
-        <w:rPr>
-          <w:lang w:val="en-US"/>
-        </w:rPr>
-      </w:pPr>
-    </w:p>
-    <w:p>
-      <w:pPr>
-        <w:pStyle w:val="whitespace-pre-wrap"/>
-        <w:spacing w:before="240" w:line="276" w:lineRule="auto"/>
-        <w:jc w:val="both"/>
-        <w:rPr>
-          <w:lang w:val="en-US"/>
-        </w:rPr>
-      </w:pPr>
-    </w:p>
-    <w:p>
-      <w:pPr>
-        <w:pStyle w:val="whitespace-pre-wrap"/>
-        <w:spacing w:before="240" w:line="276" w:lineRule="auto"/>
-        <w:jc w:val="both"/>
-        <w:rPr>
-          <w:lang w:val="en-US"/>
-        </w:rPr>
-      </w:pPr>
-      <w:r>
-        <w:rPr>
-          <w:noProof/>
-          <w:lang w:val="en-US"/>
-          <w14:ligatures w14:val="standardContextual"/>
-        </w:rPr>
-        <w:lastRenderedPageBreak/>
-        <w:drawing>
-          <wp:inline distT="0" distB="0" distL="0" distR="0">
-            <wp:extent cx="5760720" cy="2683510"/>
-            <wp:effectExtent l="0" t="0" r="5080" b="0"/>
-            <wp:docPr id="1989090935" name="Picture 1"/>
-            <wp:cNvGraphicFramePr>
-              <a:graphicFrameLocks xmlns:a="http://schemas.openxmlformats.org/drawingml/2006/main" noChangeAspect="1"/>
-            </wp:cNvGraphicFramePr>
-            <a:graphic xmlns:a="http://schemas.openxmlformats.org/drawingml/2006/main">
-              <a:graphicData uri="http://schemas.openxmlformats.org/drawingml/2006/picture">
-                <pic:pic xmlns:pic="http://schemas.openxmlformats.org/drawingml/2006/picture">
-                  <pic:nvPicPr>
-                    <pic:cNvPr id="1989090935" name="Picture 1989090935"/>
-                    <pic:cNvPicPr/>
-                  </pic:nvPicPr>
-                  <pic:blipFill>
-                    <a:blip r:embed="rId16">
-                      <a:extLst>
-                        <a:ext uri="{28A0092B-C50C-407E-A947-70E740481C1C}">
-                          <a14:useLocalDpi xmlns:a14="http://schemas.microsoft.com/office/drawing/2010/main" val="0"/>
-                        </a:ext>
-                      </a:extLst>
-                    </a:blip>
-                    <a:stretch>
-                      <a:fillRect/>
-                    </a:stretch>
-                  </pic:blipFill>
-                  <pic:spPr>
-                    <a:xfrm>
-                      <a:off x="0" y="0"/>
-                      <a:ext cx="5760720" cy="2683510"/>
-                    </a:xfrm>
-                    <a:prstGeom prst="rect">
-                      <a:avLst/>
-                    </a:prstGeom>
-                  </pic:spPr>
-                </pic:pic>
-              </a:graphicData>
-            </a:graphic>
-          </wp:inline>
-        </w:drawing>
-      </w:r>
-    </w:p>
-    <w:p>
-      <w:pPr>
-        <w:pStyle w:val="whitespace-pre-wrap"/>
-        <w:spacing w:before="240" w:line="276" w:lineRule="auto"/>
-        <w:jc w:val="both"/>
+      <w:r>
         <w:rPr>
           <w:rStyle w:val="SubtleEmphasis"/>
           <w:b/>
@@ -4958,6 +4689,224 @@
           <w:szCs w:val="36"/>
           <w:lang w:val="en-US"/>
         </w:rPr>
+        <w:t xml:space="preserve"> </w:t>
+      </w:r>
+    </w:p>
+    <w:p>
+      <w:pPr>
+        <w:pStyle w:val="whitespace-pre-wrap"/>
+        <w:spacing w:before="240" w:line="276" w:lineRule="auto"/>
+        <w:jc w:val="both"/>
+        <w:rPr>
+          <w:lang w:val="en-US"/>
+        </w:rPr>
+      </w:pPr>
+      <w:r>
+        <w:t xml:space="preserve">Streamlit is a Python library used to create web applications for data science projects. In this deployment, it's used to build an interactive movie recommendation system. The app uses a collaborative filtering model based on </w:t>
+      </w:r>
+      <w:r>
+        <w:rPr>
+          <w:lang w:val="en-US"/>
+        </w:rPr>
+        <w:t xml:space="preserve">the </w:t>
+      </w:r>
+      <w:r>
+        <w:t>S</w:t>
+      </w:r>
+      <w:proofErr w:type="spellStart"/>
+      <w:r>
+        <w:rPr>
+          <w:lang w:val="en-US"/>
+        </w:rPr>
+        <w:t>ingular</w:t>
+      </w:r>
+      <w:proofErr w:type="spellEnd"/>
+      <w:r>
+        <w:rPr>
+          <w:lang w:val="en-US"/>
+        </w:rPr>
+        <w:t xml:space="preserve"> </w:t>
+      </w:r>
+      <w:r>
+        <w:t>V</w:t>
+      </w:r>
+      <w:proofErr w:type="spellStart"/>
+      <w:r>
+        <w:rPr>
+          <w:lang w:val="en-US"/>
+        </w:rPr>
+        <w:t>alue</w:t>
+      </w:r>
+      <w:proofErr w:type="spellEnd"/>
+      <w:r>
+        <w:rPr>
+          <w:lang w:val="en-US"/>
+        </w:rPr>
+        <w:t xml:space="preserve"> </w:t>
+      </w:r>
+      <w:r>
+        <w:t>D</w:t>
+      </w:r>
+      <w:proofErr w:type="spellStart"/>
+      <w:r>
+        <w:rPr>
+          <w:lang w:val="en-US"/>
+        </w:rPr>
+        <w:t>ecomposition</w:t>
+      </w:r>
+      <w:proofErr w:type="spellEnd"/>
+      <w:r>
+        <w:rPr>
+          <w:lang w:val="en-US"/>
+        </w:rPr>
+        <w:t xml:space="preserve"> (SVD) algorithm </w:t>
+      </w:r>
+      <w:r>
+        <w:t>from the Surprise library</w:t>
+      </w:r>
+      <w:r>
+        <w:rPr>
+          <w:lang w:val="en-US"/>
+        </w:rPr>
+        <w:t xml:space="preserve"> </w:t>
+      </w:r>
+      <w:r>
+        <w:t>trained on user-movie ratings. Key features include displaying trending movies, personalized recommendations, movie search functionality</w:t>
+      </w:r>
+      <w:r>
+        <w:rPr>
+          <w:lang w:val="en-US"/>
+        </w:rPr>
+        <w:t xml:space="preserve"> </w:t>
+      </w:r>
+      <w:r>
+        <w:t xml:space="preserve">and genre-based browsing. The app fetches movie posters from </w:t>
+      </w:r>
+      <w:r>
+        <w:rPr>
+          <w:lang w:val="en-US"/>
+        </w:rPr>
+        <w:t xml:space="preserve">a </w:t>
+      </w:r>
+      <w:r>
+        <w:t xml:space="preserve">TMDB API and attempts to show trailers using </w:t>
+      </w:r>
+      <w:r>
+        <w:rPr>
+          <w:lang w:val="en-US"/>
+        </w:rPr>
+        <w:t xml:space="preserve">a </w:t>
+      </w:r>
+      <w:r>
+        <w:t>YouTube API.</w:t>
+      </w:r>
+      <w:r>
+        <w:rPr>
+          <w:lang w:val="en-US"/>
+        </w:rPr>
+        <w:t xml:space="preserve"> </w:t>
+      </w:r>
+    </w:p>
+    <w:p>
+      <w:pPr>
+        <w:pStyle w:val="whitespace-pre-wrap"/>
+        <w:spacing w:before="240" w:line="276" w:lineRule="auto"/>
+        <w:jc w:val="both"/>
+        <w:rPr>
+          <w:lang w:val="en-US"/>
+        </w:rPr>
+      </w:pPr>
+      <w:r>
+        <w:rPr>
+          <w:rStyle w:val="SubtleEmphasis"/>
+          <w:b/>
+          <w:bCs/>
+          <w:sz w:val="36"/>
+          <w:szCs w:val="36"/>
+          <w:lang w:val="en-US"/>
+        </w:rPr>
+        <w:t>Deployment</w:t>
+      </w:r>
+    </w:p>
+    <w:p>
+      <w:pPr>
+        <w:pStyle w:val="whitespace-pre-wrap"/>
+        <w:spacing w:before="240" w:line="276" w:lineRule="auto"/>
+        <w:jc w:val="both"/>
+        <w:rPr>
+          <w:lang w:val="en-US"/>
+        </w:rPr>
+      </w:pPr>
+      <w:r>
+        <w:rPr>
+          <w:lang w:val="en-US"/>
+        </w:rPr>
+        <w:t xml:space="preserve">The app was successfully deployed and can be accessed </w:t>
+      </w:r>
+      <w:r>
+        <w:rPr>
+          <w:lang w:val="en-US"/>
+        </w:rPr>
+        <w:t>using this link</w:t>
+      </w:r>
+      <w:r>
+        <w:rPr>
+          <w:lang w:val="en-US"/>
+        </w:rPr>
+        <w:t xml:space="preserve">: </w:t>
+      </w:r>
+      <w:hyperlink r:id="rId16" w:history="1">
+        <w:proofErr w:type="spellStart"/>
+        <w:r>
+          <w:rPr>
+            <w:rStyle w:val="Hyperlink"/>
+            <w:lang w:val="en-US"/>
+          </w:rPr>
+          <w:t>Streamflix</w:t>
+        </w:r>
+        <w:proofErr w:type="spellEnd"/>
+        <w:r>
+          <w:rPr>
+            <w:rStyle w:val="Hyperlink"/>
+            <w:lang w:val="en-US"/>
+          </w:rPr>
+          <w:t xml:space="preserve"> Recommender System</w:t>
+        </w:r>
+      </w:hyperlink>
+    </w:p>
+    <w:p>
+      <w:pPr>
+        <w:pStyle w:val="whitespace-pre-wrap"/>
+        <w:spacing w:before="240" w:line="276" w:lineRule="auto"/>
+        <w:jc w:val="both"/>
+        <w:rPr>
+          <w:lang w:val="en-US"/>
+        </w:rPr>
+      </w:pPr>
+    </w:p>
+    <w:p>
+      <w:pPr>
+        <w:pStyle w:val="whitespace-pre-wrap"/>
+        <w:spacing w:before="240" w:line="276" w:lineRule="auto"/>
+        <w:jc w:val="both"/>
+        <w:rPr>
+          <w:lang w:val="en-US"/>
+        </w:rPr>
+      </w:pPr>
+    </w:p>
+    <w:p>
+      <w:pPr>
+        <w:pStyle w:val="whitespace-pre-wrap"/>
+        <w:spacing w:before="240" w:line="276" w:lineRule="auto"/>
+        <w:jc w:val="both"/>
+        <w:rPr>
+          <w:rStyle w:val="SubtleEmphasis"/>
+          <w:b/>
+          <w:bCs/>
+          <w:sz w:val="36"/>
+          <w:szCs w:val="36"/>
+          <w:lang w:val="en-US"/>
+        </w:rPr>
       </w:pPr>
     </w:p>
     <w:p>
@@ -4980,6 +4929,7 @@
           <w:u w:val="single"/>
           <w:lang w:val="en-US"/>
         </w:rPr>
+        <w:lastRenderedPageBreak/>
         <w:t>CONCLUSIONS</w:t>
       </w:r>
       <w:bookmarkEnd w:id="14"/>
@@ -5160,7 +5110,6 @@
           <w:u w:val="single"/>
           <w:lang w:val="en-US"/>
         </w:rPr>
-        <w:lastRenderedPageBreak/>
         <w:t>RECOMMENDATIONS</w:t>
       </w:r>
       <w:bookmarkEnd w:id="15"/>
@@ -5245,6 +5194,7 @@
         <w:jc w:val="both"/>
       </w:pPr>
       <w:r>
+        <w:lastRenderedPageBreak/>
         <w:t>Evaluate the model using additional metrics such as Mean Average Precision (MAP) or Precision@K to gain a more comprehensive understanding of its recommendation quality.</w:t>
       </w:r>
     </w:p>
@@ -7704,6 +7654,18 @@
       <w:contextualSpacing/>
     </w:pPr>
   </w:style>
+  <w:style w:type="character" w:styleId="UnresolvedMention">
+    <w:name w:val="Unresolved Mention"/>
+    <w:basedOn w:val="DefaultParagraphFont"/>
+    <w:uiPriority w:val="99"/>
+    <w:semiHidden/>
+    <w:unhideWhenUsed/>
+    <w:rsid w:val="00926D0B"/>
+    <w:rPr>
+      <w:color w:val="605E5C"/>
+      <w:shd w:val="clear" w:color="auto" w:fill="E1DFDD"/>
+    </w:rPr>
+  </w:style>
 </w:styles>
 </file>
 

</xml_diff>

<commit_message>
Update streamflix app URL
</commit_message>
<xml_diff>
--- a/Streamflix_data_report.docx
+++ b/Streamflix_data_report.docx
@@ -4841,19 +4841,7 @@
         <w:rPr>
           <w:lang w:val="en-US"/>
         </w:rPr>
-        <w:t xml:space="preserve">The app was successfully deployed and can be accessed </w:t>
-      </w:r>
-      <w:r>
-        <w:rPr>
-          <w:lang w:val="en-US"/>
-        </w:rPr>
-        <w:t>using this link</w:t>
-      </w:r>
-      <w:r>
-        <w:rPr>
-          <w:lang w:val="en-US"/>
-        </w:rPr>
-        <w:t xml:space="preserve">: </w:t>
+        <w:t xml:space="preserve">The app was successfully deployed and can be accessed using this link: </w:t>
       </w:r>
       <w:hyperlink r:id="rId16" w:history="1">
         <w:proofErr w:type="spellStart"/>
@@ -4870,7 +4858,21 @@
             <w:rStyle w:val="Hyperlink"/>
             <w:lang w:val="en-US"/>
           </w:rPr>
-          <w:t xml:space="preserve"> Recommender System</w:t>
+          <w:t xml:space="preserve"> Recommender Syst</w:t>
+        </w:r>
+        <w:r>
+          <w:rPr>
+            <w:rStyle w:val="Hyperlink"/>
+            <w:lang w:val="en-US"/>
+          </w:rPr>
+          <w:t>e</w:t>
+        </w:r>
+        <w:r>
+          <w:rPr>
+            <w:rStyle w:val="Hyperlink"/>
+            <w:lang w:val="en-US"/>
+          </w:rPr>
+          <w:t>m</w:t>
         </w:r>
       </w:hyperlink>
     </w:p>
@@ -7666,6 +7668,18 @@
       <w:shd w:val="clear" w:color="auto" w:fill="E1DFDD"/>
     </w:rPr>
   </w:style>
+  <w:style w:type="character" w:styleId="FollowedHyperlink">
+    <w:name w:val="FollowedHyperlink"/>
+    <w:basedOn w:val="DefaultParagraphFont"/>
+    <w:uiPriority w:val="99"/>
+    <w:semiHidden/>
+    <w:unhideWhenUsed/>
+    <w:rsid w:val="00D8127D"/>
+    <w:rPr>
+      <w:color w:val="954F72" w:themeColor="followedHyperlink"/>
+      <w:u w:val="single"/>
+    </w:rPr>
+  </w:style>
 </w:styles>
 </file>
 

</xml_diff>